<commit_message>
modified a few files.
</commit_message>
<xml_diff>
--- a/Words/WIP Words.docx
+++ b/Words/WIP Words.docx
@@ -1,6 +1,6 @@
 
 <file path=word/document.xml><?xml version="1.0" encoding="utf-8"?>
-<w:document xmlns:wpc="http://schemas.microsoft.com/office/word/2010/wordprocessingCanvas" xmlns:cx="http://schemas.microsoft.com/office/drawing/2014/chartex" xmlns:cx1="http://schemas.microsoft.com/office/drawing/2015/9/8/chartex" xmlns:cx2="http://schemas.microsoft.com/office/drawing/2015/10/21/chartex" xmlns:cx3="http://schemas.microsoft.com/office/drawing/2016/5/9/chartex" xmlns:cx4="http://schemas.microsoft.com/office/drawing/2016/5/10/chartex" xmlns:cx5="http://schemas.microsoft.com/office/drawing/2016/5/11/chartex" xmlns:cx6="http://schemas.microsoft.com/office/drawing/2016/5/12/chartex" xmlns:cx7="http://schemas.microsoft.com/office/drawing/2016/5/13/chartex" xmlns:cx8="http://schemas.microsoft.com/office/drawing/2016/5/14/chartex" xmlns:mc="http://schemas.openxmlformats.org/markup-compatibility/2006" xmlns:aink="http://schemas.microsoft.com/office/drawing/2016/ink" xmlns:am3d="http://schemas.microsoft.com/office/drawing/2017/model3d" xmlns:o="urn:schemas-microsoft-com:office:office" xmlns:r="http://schemas.openxmlformats.org/officeDocument/2006/relationships" xmlns:m="http://schemas.openxmlformats.org/officeDocument/2006/math" xmlns:v="urn:schemas-microsoft-com:vml" xmlns:wp14="http://schemas.microsoft.com/office/word/2010/wordprocessingDrawing" xmlns:wp="http://schemas.openxmlformats.org/drawingml/2006/wordprocessingDrawing" xmlns:w10="urn:schemas-microsoft-com:office:word" xmlns:w="http://schemas.openxmlformats.org/wordprocessingml/2006/main" xmlns:w14="http://schemas.microsoft.com/office/word/2010/wordml" xmlns:w15="http://schemas.microsoft.com/office/word/2012/wordml" xmlns:w16cex="http://schemas.microsoft.com/office/word/2018/wordml/cex" xmlns:w16cid="http://schemas.microsoft.com/office/word/2016/wordml/cid" xmlns:w16="http://schemas.microsoft.com/office/word/2018/wordml" xmlns:w16sdtdh="http://schemas.microsoft.com/office/word/2020/wordml/sdtdatahash" xmlns:w16se="http://schemas.microsoft.com/office/word/2015/wordml/symex" xmlns:wpg="http://schemas.microsoft.com/office/word/2010/wordprocessingGroup" xmlns:wpi="http://schemas.microsoft.com/office/word/2010/wordprocessingInk" xmlns:wne="http://schemas.microsoft.com/office/word/2006/wordml" xmlns:wps="http://schemas.microsoft.com/office/word/2010/wordprocessingShape" mc:Ignorable="w14 w15 w16se w16cid w16 w16cex w16sdtdh wp14">
+<w:document xmlns:wpc="http://schemas.microsoft.com/office/word/2010/wordprocessingCanvas" xmlns:cx="http://schemas.microsoft.com/office/drawing/2014/chartex" xmlns:cx1="http://schemas.microsoft.com/office/drawing/2015/9/8/chartex" xmlns:cx2="http://schemas.microsoft.com/office/drawing/2015/10/21/chartex" xmlns:cx3="http://schemas.microsoft.com/office/drawing/2016/5/9/chartex" xmlns:cx4="http://schemas.microsoft.com/office/drawing/2016/5/10/chartex" xmlns:cx5="http://schemas.microsoft.com/office/drawing/2016/5/11/chartex" xmlns:cx6="http://schemas.microsoft.com/office/drawing/2016/5/12/chartex" xmlns:cx7="http://schemas.microsoft.com/office/drawing/2016/5/13/chartex" xmlns:cx8="http://schemas.microsoft.com/office/drawing/2016/5/14/chartex" xmlns:mc="http://schemas.openxmlformats.org/markup-compatibility/2006" xmlns:aink="http://schemas.microsoft.com/office/drawing/2016/ink" xmlns:am3d="http://schemas.microsoft.com/office/drawing/2017/model3d" xmlns:o="urn:schemas-microsoft-com:office:office" xmlns:oel="http://schemas.microsoft.com/office/2019/extlst" xmlns:r="http://schemas.openxmlformats.org/officeDocument/2006/relationships" xmlns:m="http://schemas.openxmlformats.org/officeDocument/2006/math" xmlns:v="urn:schemas-microsoft-com:vml" xmlns:wp14="http://schemas.microsoft.com/office/word/2010/wordprocessingDrawing" xmlns:wp="http://schemas.openxmlformats.org/drawingml/2006/wordprocessingDrawing" xmlns:w10="urn:schemas-microsoft-com:office:word" xmlns:w="http://schemas.openxmlformats.org/wordprocessingml/2006/main" xmlns:w14="http://schemas.microsoft.com/office/word/2010/wordml" xmlns:w15="http://schemas.microsoft.com/office/word/2012/wordml" xmlns:w16cex="http://schemas.microsoft.com/office/word/2018/wordml/cex" xmlns:w16cid="http://schemas.microsoft.com/office/word/2016/wordml/cid" xmlns:w16="http://schemas.microsoft.com/office/word/2018/wordml" xmlns:w16sdtdh="http://schemas.microsoft.com/office/word/2020/wordml/sdtdatahash" xmlns:w16se="http://schemas.microsoft.com/office/word/2015/wordml/symex" xmlns:wpg="http://schemas.microsoft.com/office/word/2010/wordprocessingGroup" xmlns:wpi="http://schemas.microsoft.com/office/word/2010/wordprocessingInk" xmlns:wne="http://schemas.microsoft.com/office/word/2006/wordml" xmlns:wps="http://schemas.microsoft.com/office/word/2010/wordprocessingShape" mc:Ignorable="w14 w15 w16se w16cid w16 w16cex w16sdtdh wp14">
   <w:body>
     <w:p>
       <w:r>
@@ -6660,6 +6660,13 @@
       </w:r>
     </w:p>
     <w:p>
+      <w:pPr>
+        <w:rPr>
+          <w:rFonts w:ascii="Liberation Serif" w:hAnsi="Liberation Serif" w:cs="Liberation Serif"/>
+          <w:sz w:val="28"/>
+          <w:szCs w:val="28"/>
+        </w:rPr>
+      </w:pPr>
       <w:r>
         <w:rPr>
           <w:rFonts w:ascii="Liberation Serif" w:hAnsi="Liberation Serif" w:cs="Liberation Serif"/>
@@ -6690,6 +6697,44 @@
       </w:r>
     </w:p>
     <w:p>
+      <w:r>
+        <w:rPr>
+          <w:rFonts w:ascii="Liberation Serif" w:hAnsi="Liberation Serif" w:cs="Liberation Serif"/>
+          <w:b/>
+          <w:bCs/>
+          <w:sz w:val="28"/>
+          <w:szCs w:val="28"/>
+        </w:rPr>
+        <w:t>tiz-</w:t>
+      </w:r>
+      <w:r>
+        <w:rPr>
+          <w:rFonts w:ascii="Liberation Serif" w:hAnsi="Liberation Serif" w:cs="Liberation Serif"/>
+          <w:sz w:val="28"/>
+          <w:szCs w:val="28"/>
+        </w:rPr>
+        <w:t xml:space="preserve"> </w:t>
+      </w:r>
+      <w:r>
+        <w:rPr>
+          <w:rFonts w:ascii="Liberation Serif" w:hAnsi="Liberation Serif" w:cs="Liberation Serif"/>
+          <w:i/>
+          <w:iCs/>
+          <w:sz w:val="28"/>
+          <w:szCs w:val="28"/>
+        </w:rPr>
+        <w:t>v</w:t>
+      </w:r>
+      <w:r>
+        <w:rPr>
+          <w:rFonts w:ascii="Liberation Serif" w:hAnsi="Liberation Serif" w:cs="Liberation Serif"/>
+          <w:sz w:val="28"/>
+          <w:szCs w:val="28"/>
+        </w:rPr>
+        <w:t>.  “to write, inscribe, compose”</w:t>
+      </w:r>
+    </w:p>
+    <w:p>
       <w:pPr>
         <w:rPr>
           <w:rFonts w:ascii="Liberation Serif" w:hAnsi="Liberation Serif" w:cs="Times New Roman"/>
@@ -6983,6 +7028,7 @@
           <w:sz w:val="28"/>
           <w:szCs w:val="28"/>
         </w:rPr>
+        <w:lastRenderedPageBreak/>
         <w:t>Abrazôrun-</w:t>
       </w:r>
       <w:r>
@@ -7084,7 +7130,6 @@
           <w:sz w:val="28"/>
           <w:szCs w:val="28"/>
         </w:rPr>
-        <w:lastRenderedPageBreak/>
         <w:t>Tarâg ‘nAbbakêrû burôda</w:t>
       </w:r>
       <w:r>

</xml_diff>

<commit_message>
Added beginning translation of old French song.
</commit_message>
<xml_diff>
--- a/Words/WIP Words.docx
+++ b/Words/WIP Words.docx
@@ -6331,35 +6331,149 @@
           <w:sz w:val="28"/>
           <w:szCs w:val="28"/>
         </w:rPr>
-        <w:t xml:space="preserve">Replace </w:t>
-      </w:r>
-      <w:r>
-        <w:rPr>
-          <w:rFonts w:ascii="Liberation Serif" w:hAnsi="Liberation Serif" w:cs="Liberation Serif"/>
-          <w:i/>
-          <w:iCs/>
-          <w:sz w:val="28"/>
-          <w:szCs w:val="28"/>
-        </w:rPr>
-        <w:t>kanag-</w:t>
-      </w:r>
-      <w:r>
-        <w:rPr>
-          <w:rFonts w:ascii="Liberation Serif" w:hAnsi="Liberation Serif" w:cs="Liberation Serif"/>
-          <w:sz w:val="28"/>
-          <w:szCs w:val="28"/>
-        </w:rPr>
-        <w:t xml:space="preserve"> with </w:t>
-      </w:r>
-      <w:r>
-        <w:rPr>
-          <w:rFonts w:ascii="Liberation Serif" w:hAnsi="Liberation Serif" w:cs="Liberation Serif"/>
-          <w:i/>
-          <w:iCs/>
-          <w:sz w:val="28"/>
-          <w:szCs w:val="28"/>
-        </w:rPr>
-        <w:t>kinir-</w:t>
+        <w:t xml:space="preserve">Relation between Ad.  </w:t>
+      </w:r>
+      <w:r>
+        <w:rPr>
+          <w:rFonts w:ascii="Liberation Serif" w:hAnsi="Liberation Serif" w:cs="Liberation Serif"/>
+          <w:i/>
+          <w:iCs/>
+          <w:sz w:val="28"/>
+          <w:szCs w:val="28"/>
+        </w:rPr>
+        <w:t>rahat-</w:t>
+      </w:r>
+      <w:r>
+        <w:rPr>
+          <w:rFonts w:ascii="Liberation Serif" w:hAnsi="Liberation Serif" w:cs="Liberation Serif"/>
+          <w:sz w:val="28"/>
+          <w:szCs w:val="28"/>
+        </w:rPr>
+        <w:t xml:space="preserve"> and Q.  </w:t>
+      </w:r>
+      <w:r>
+        <w:rPr>
+          <w:rFonts w:ascii="Liberation Serif" w:hAnsi="Liberation Serif" w:cs="Liberation Serif"/>
+          <w:i/>
+          <w:iCs/>
+          <w:sz w:val="28"/>
+          <w:szCs w:val="28"/>
+        </w:rPr>
+        <w:t>sahta</w:t>
+      </w:r>
+      <w:r>
+        <w:rPr>
+          <w:rFonts w:ascii="Liberation Serif" w:hAnsi="Liberation Serif" w:cs="Liberation Serif"/>
+          <w:sz w:val="28"/>
+          <w:szCs w:val="28"/>
+        </w:rPr>
+        <w:t xml:space="preserve"> and </w:t>
+      </w:r>
+      <w:r>
+        <w:rPr>
+          <w:rFonts w:ascii="Liberation Serif" w:hAnsi="Liberation Serif" w:cs="Liberation Serif"/>
+          <w:sz w:val="28"/>
+          <w:szCs w:val="28"/>
+          <w:vertAlign w:val="superscript"/>
+        </w:rPr>
+        <w:t>E</w:t>
+      </w:r>
+      <w:r>
+        <w:rPr>
+          <w:rFonts w:ascii="Liberation Serif" w:hAnsi="Liberation Serif" w:cs="Liberation Serif"/>
+          <w:sz w:val="28"/>
+          <w:szCs w:val="28"/>
+        </w:rPr>
+        <w:t xml:space="preserve">Q. </w:t>
+      </w:r>
+      <w:r>
+        <w:rPr>
+          <w:rFonts w:ascii="Liberation Serif" w:hAnsi="Liberation Serif" w:cs="Liberation Serif"/>
+          <w:i/>
+          <w:iCs/>
+          <w:sz w:val="28"/>
+          <w:szCs w:val="28"/>
+        </w:rPr>
+        <w:t>sahta-</w:t>
+      </w:r>
+      <w:r>
+        <w:rPr>
+          <w:rFonts w:ascii="Liberation Serif" w:hAnsi="Liberation Serif" w:cs="Liberation Serif"/>
+          <w:sz w:val="28"/>
+          <w:szCs w:val="28"/>
+        </w:rPr>
+        <w:t>?</w:t>
+      </w:r>
+      <w:r>
+        <w:rPr>
+          <w:rFonts w:ascii="Liberation Serif" w:hAnsi="Liberation Serif" w:cs="Liberation Serif"/>
+          <w:sz w:val="28"/>
+          <w:szCs w:val="28"/>
+        </w:rPr>
+        <w:t xml:space="preserve">  Maybe Quenya words adopted into Adûnaic may have [r] &gt; [s] for beginning consonant.</w:t>
+      </w:r>
+    </w:p>
+    <w:p>
+      <w:pPr>
+        <w:rPr>
+          <w:rFonts w:ascii="Liberation Serif" w:hAnsi="Liberation Serif" w:cs="Liberation Serif"/>
+          <w:sz w:val="28"/>
+          <w:szCs w:val="28"/>
+        </w:rPr>
+      </w:pPr>
+      <w:r>
+        <w:rPr>
+          <w:rFonts w:ascii="Liberation Serif" w:hAnsi="Liberation Serif" w:cs="Liberation Serif"/>
+          <w:i/>
+          <w:iCs/>
+          <w:sz w:val="28"/>
+          <w:szCs w:val="28"/>
+        </w:rPr>
+        <w:t>rahat-</w:t>
+      </w:r>
+      <w:r>
+        <w:rPr>
+          <w:rFonts w:ascii="Liberation Serif" w:hAnsi="Liberation Serif" w:cs="Liberation Serif"/>
+          <w:sz w:val="28"/>
+          <w:szCs w:val="28"/>
+        </w:rPr>
+        <w:t>: using generic [a] to cover the range of pitch from the action.  [r] represents the vibrations from the action.  [h] is a continuant both lingually and physically.  [t] represents the conclusive end to such an action.</w:t>
+      </w:r>
+    </w:p>
+    <w:p>
+      <w:pPr>
+        <w:rPr>
+          <w:rFonts w:ascii="Liberation Serif" w:hAnsi="Liberation Serif" w:cs="Liberation Serif"/>
+          <w:sz w:val="28"/>
+          <w:szCs w:val="28"/>
+        </w:rPr>
+      </w:pPr>
+      <w:r>
+        <w:rPr>
+          <w:rFonts w:ascii="Liberation Serif" w:hAnsi="Liberation Serif" w:cs="Liberation Serif"/>
+          <w:sz w:val="28"/>
+          <w:szCs w:val="28"/>
+        </w:rPr>
+        <w:t>Remember that a way of saying “thank you” is “(God) bless you/Blessings on you.”</w:t>
+      </w:r>
+    </w:p>
+    <w:p>
+      <w:pPr>
+        <w:rPr>
+          <w:rFonts w:ascii="Liberation Serif" w:hAnsi="Liberation Serif" w:cs="Liberation Serif"/>
+          <w:sz w:val="28"/>
+          <w:szCs w:val="28"/>
+        </w:rPr>
+      </w:pPr>
+      <w:r>
+        <w:rPr>
+          <w:rFonts w:ascii="Liberation Serif" w:hAnsi="Liberation Serif" w:cs="Liberation Serif"/>
+          <w:b/>
+          <w:bCs/>
+          <w:sz w:val="28"/>
+          <w:szCs w:val="28"/>
+        </w:rPr>
+        <w:t>Change prep -sil to -il</w:t>
       </w:r>
       <w:r>
         <w:rPr>
@@ -6381,173 +6495,6 @@
       <w:r>
         <w:rPr>
           <w:rFonts w:ascii="Liberation Serif" w:hAnsi="Liberation Serif" w:cs="Liberation Serif"/>
-          <w:sz w:val="28"/>
-          <w:szCs w:val="28"/>
-        </w:rPr>
-        <w:t xml:space="preserve">Relation between Ad.  </w:t>
-      </w:r>
-      <w:r>
-        <w:rPr>
-          <w:rFonts w:ascii="Liberation Serif" w:hAnsi="Liberation Serif" w:cs="Liberation Serif"/>
-          <w:i/>
-          <w:iCs/>
-          <w:sz w:val="28"/>
-          <w:szCs w:val="28"/>
-        </w:rPr>
-        <w:t>rahat-</w:t>
-      </w:r>
-      <w:r>
-        <w:rPr>
-          <w:rFonts w:ascii="Liberation Serif" w:hAnsi="Liberation Serif" w:cs="Liberation Serif"/>
-          <w:sz w:val="28"/>
-          <w:szCs w:val="28"/>
-        </w:rPr>
-        <w:t xml:space="preserve"> and Q.  </w:t>
-      </w:r>
-      <w:r>
-        <w:rPr>
-          <w:rFonts w:ascii="Liberation Serif" w:hAnsi="Liberation Serif" w:cs="Liberation Serif"/>
-          <w:i/>
-          <w:iCs/>
-          <w:sz w:val="28"/>
-          <w:szCs w:val="28"/>
-        </w:rPr>
-        <w:t>sahta</w:t>
-      </w:r>
-      <w:r>
-        <w:rPr>
-          <w:rFonts w:ascii="Liberation Serif" w:hAnsi="Liberation Serif" w:cs="Liberation Serif"/>
-          <w:sz w:val="28"/>
-          <w:szCs w:val="28"/>
-        </w:rPr>
-        <w:t xml:space="preserve"> and </w:t>
-      </w:r>
-      <w:r>
-        <w:rPr>
-          <w:rFonts w:ascii="Liberation Serif" w:hAnsi="Liberation Serif" w:cs="Liberation Serif"/>
-          <w:sz w:val="28"/>
-          <w:szCs w:val="28"/>
-          <w:vertAlign w:val="superscript"/>
-        </w:rPr>
-        <w:t>E</w:t>
-      </w:r>
-      <w:r>
-        <w:rPr>
-          <w:rFonts w:ascii="Liberation Serif" w:hAnsi="Liberation Serif" w:cs="Liberation Serif"/>
-          <w:sz w:val="28"/>
-          <w:szCs w:val="28"/>
-        </w:rPr>
-        <w:t xml:space="preserve">Q. </w:t>
-      </w:r>
-      <w:r>
-        <w:rPr>
-          <w:rFonts w:ascii="Liberation Serif" w:hAnsi="Liberation Serif" w:cs="Liberation Serif"/>
-          <w:i/>
-          <w:iCs/>
-          <w:sz w:val="28"/>
-          <w:szCs w:val="28"/>
-        </w:rPr>
-        <w:t>sahta-</w:t>
-      </w:r>
-      <w:r>
-        <w:rPr>
-          <w:rFonts w:ascii="Liberation Serif" w:hAnsi="Liberation Serif" w:cs="Liberation Serif"/>
-          <w:sz w:val="28"/>
-          <w:szCs w:val="28"/>
-        </w:rPr>
-        <w:t>?</w:t>
-      </w:r>
-      <w:r>
-        <w:rPr>
-          <w:rFonts w:ascii="Liberation Serif" w:hAnsi="Liberation Serif" w:cs="Liberation Serif"/>
-          <w:sz w:val="28"/>
-          <w:szCs w:val="28"/>
-        </w:rPr>
-        <w:t xml:space="preserve">  Maybe Quenya words adopted into Adûnaic may have [r] &gt; [s] for beginning consonant.</w:t>
-      </w:r>
-    </w:p>
-    <w:p>
-      <w:pPr>
-        <w:rPr>
-          <w:rFonts w:ascii="Liberation Serif" w:hAnsi="Liberation Serif" w:cs="Liberation Serif"/>
-          <w:sz w:val="28"/>
-          <w:szCs w:val="28"/>
-        </w:rPr>
-      </w:pPr>
-      <w:r>
-        <w:rPr>
-          <w:rFonts w:ascii="Liberation Serif" w:hAnsi="Liberation Serif" w:cs="Liberation Serif"/>
-          <w:i/>
-          <w:iCs/>
-          <w:sz w:val="28"/>
-          <w:szCs w:val="28"/>
-        </w:rPr>
-        <w:t>rahat-</w:t>
-      </w:r>
-      <w:r>
-        <w:rPr>
-          <w:rFonts w:ascii="Liberation Serif" w:hAnsi="Liberation Serif" w:cs="Liberation Serif"/>
-          <w:sz w:val="28"/>
-          <w:szCs w:val="28"/>
-        </w:rPr>
-        <w:t>: using generic [a] to cover the range of pitch from the action.  [r] represents the vibrations from the action.  [h] is a continuant both lingually and physically.  [t] represents the conclusive end to such an action.</w:t>
-      </w:r>
-    </w:p>
-    <w:p>
-      <w:pPr>
-        <w:rPr>
-          <w:rFonts w:ascii="Liberation Serif" w:hAnsi="Liberation Serif" w:cs="Liberation Serif"/>
-          <w:sz w:val="28"/>
-          <w:szCs w:val="28"/>
-        </w:rPr>
-      </w:pPr>
-      <w:r>
-        <w:rPr>
-          <w:rFonts w:ascii="Liberation Serif" w:hAnsi="Liberation Serif" w:cs="Liberation Serif"/>
-          <w:sz w:val="28"/>
-          <w:szCs w:val="28"/>
-        </w:rPr>
-        <w:t>Remember that a way of saying “thank you” is “(God) bless you/Blessings on you.”</w:t>
-      </w:r>
-    </w:p>
-    <w:p>
-      <w:pPr>
-        <w:rPr>
-          <w:rFonts w:ascii="Liberation Serif" w:hAnsi="Liberation Serif" w:cs="Liberation Serif"/>
-          <w:sz w:val="28"/>
-          <w:szCs w:val="28"/>
-        </w:rPr>
-      </w:pPr>
-      <w:r>
-        <w:rPr>
-          <w:rFonts w:ascii="Liberation Serif" w:hAnsi="Liberation Serif" w:cs="Liberation Serif"/>
-          <w:b/>
-          <w:bCs/>
-          <w:sz w:val="28"/>
-          <w:szCs w:val="28"/>
-        </w:rPr>
-        <w:t>Change prep -sil to -il</w:t>
-      </w:r>
-      <w:r>
-        <w:rPr>
-          <w:rFonts w:ascii="Liberation Serif" w:hAnsi="Liberation Serif" w:cs="Liberation Serif"/>
-          <w:sz w:val="28"/>
-          <w:szCs w:val="28"/>
-        </w:rPr>
-        <w:t>.</w:t>
-      </w:r>
-    </w:p>
-    <w:p>
-      <w:pPr>
-        <w:rPr>
-          <w:rFonts w:ascii="Liberation Serif" w:hAnsi="Liberation Serif" w:cs="Liberation Serif"/>
-          <w:sz w:val="28"/>
-          <w:szCs w:val="28"/>
-        </w:rPr>
-      </w:pPr>
-      <w:r>
-        <w:rPr>
-          <w:rFonts w:ascii="Liberation Serif" w:hAnsi="Liberation Serif" w:cs="Liberation Serif"/>
           <w:b/>
           <w:bCs/>
           <w:sz w:val="28"/>
@@ -7028,108 +6975,108 @@
           <w:sz w:val="28"/>
           <w:szCs w:val="28"/>
         </w:rPr>
+        <w:t>Abrazôrun-</w:t>
+      </w:r>
+      <w:r>
+        <w:rPr>
+          <w:rFonts w:ascii="Liberation Serif" w:hAnsi="Liberation Serif" w:cs="Liberation Serif"/>
+          <w:i/>
+          <w:iCs/>
+          <w:sz w:val="28"/>
+          <w:szCs w:val="28"/>
+        </w:rPr>
+        <w:t>b</w:t>
+      </w:r>
+      <w:r>
+        <w:rPr>
+          <w:rFonts w:ascii="Liberation Serif" w:hAnsi="Liberation Serif" w:cs="Liberation Serif"/>
+          <w:i/>
+          <w:iCs/>
+          <w:sz w:val="28"/>
+          <w:szCs w:val="28"/>
+        </w:rPr>
+        <w:t>ê yada kuzum an</w:t>
+      </w:r>
+      <w:r>
+        <w:rPr>
+          <w:rFonts w:ascii="Liberation Serif" w:hAnsi="Liberation Serif" w:cs="Liberation Serif"/>
+          <w:i/>
+          <w:iCs/>
+          <w:sz w:val="28"/>
+          <w:szCs w:val="28"/>
+        </w:rPr>
+        <w:t>R</w:t>
+      </w:r>
+      <w:r>
+        <w:rPr>
+          <w:rFonts w:ascii="Liberation Serif" w:hAnsi="Liberation Serif" w:cs="Liberation Serif"/>
+          <w:i/>
+          <w:iCs/>
+          <w:sz w:val="28"/>
+          <w:szCs w:val="28"/>
+        </w:rPr>
+        <w:t>a</w:t>
+      </w:r>
+      <w:r>
+        <w:rPr>
+          <w:rFonts w:ascii="Liberation Serif" w:hAnsi="Liberation Serif" w:cs="Liberation Serif"/>
+          <w:i/>
+          <w:iCs/>
+          <w:sz w:val="28"/>
+          <w:szCs w:val="28"/>
+        </w:rPr>
+        <w:t>zg</w:t>
+      </w:r>
+      <w:r>
+        <w:rPr>
+          <w:rFonts w:ascii="Liberation Serif" w:hAnsi="Liberation Serif" w:cs="Liberation Serif"/>
+          <w:i/>
+          <w:iCs/>
+          <w:sz w:val="28"/>
+          <w:szCs w:val="28"/>
+        </w:rPr>
+        <w:t>û, Bawbuthôr az</w:t>
+      </w:r>
+      <w:r>
+        <w:rPr>
+          <w:rFonts w:ascii="Liberation Serif" w:hAnsi="Liberation Serif" w:cs="Liberation Serif"/>
+          <w:i/>
+          <w:iCs/>
+          <w:sz w:val="28"/>
+          <w:szCs w:val="28"/>
+        </w:rPr>
+        <w:t>ag</w:t>
+      </w:r>
+      <w:r>
+        <w:rPr>
+          <w:rFonts w:ascii="Liberation Serif" w:hAnsi="Liberation Serif" w:cs="Liberation Serif"/>
+          <w:i/>
+          <w:iCs/>
+          <w:sz w:val="28"/>
+          <w:szCs w:val="28"/>
+        </w:rPr>
+        <w:t>gara Abakkêrûda.</w:t>
+      </w:r>
+    </w:p>
+    <w:p>
+      <w:pPr>
+        <w:rPr>
+          <w:rFonts w:ascii="Liberation Serif" w:hAnsi="Liberation Serif" w:cs="Liberation Serif"/>
+          <w:i/>
+          <w:iCs/>
+          <w:sz w:val="28"/>
+          <w:szCs w:val="28"/>
+        </w:rPr>
+      </w:pPr>
+      <w:r>
+        <w:rPr>
+          <w:rFonts w:ascii="Liberation Serif" w:hAnsi="Liberation Serif" w:cs="Liberation Serif"/>
+          <w:i/>
+          <w:iCs/>
+          <w:sz w:val="28"/>
+          <w:szCs w:val="28"/>
+        </w:rPr>
         <w:lastRenderedPageBreak/>
-        <w:t>Abrazôrun-</w:t>
-      </w:r>
-      <w:r>
-        <w:rPr>
-          <w:rFonts w:ascii="Liberation Serif" w:hAnsi="Liberation Serif" w:cs="Liberation Serif"/>
-          <w:i/>
-          <w:iCs/>
-          <w:sz w:val="28"/>
-          <w:szCs w:val="28"/>
-        </w:rPr>
-        <w:t>b</w:t>
-      </w:r>
-      <w:r>
-        <w:rPr>
-          <w:rFonts w:ascii="Liberation Serif" w:hAnsi="Liberation Serif" w:cs="Liberation Serif"/>
-          <w:i/>
-          <w:iCs/>
-          <w:sz w:val="28"/>
-          <w:szCs w:val="28"/>
-        </w:rPr>
-        <w:t>ê yada kuzum an</w:t>
-      </w:r>
-      <w:r>
-        <w:rPr>
-          <w:rFonts w:ascii="Liberation Serif" w:hAnsi="Liberation Serif" w:cs="Liberation Serif"/>
-          <w:i/>
-          <w:iCs/>
-          <w:sz w:val="28"/>
-          <w:szCs w:val="28"/>
-        </w:rPr>
-        <w:t>R</w:t>
-      </w:r>
-      <w:r>
-        <w:rPr>
-          <w:rFonts w:ascii="Liberation Serif" w:hAnsi="Liberation Serif" w:cs="Liberation Serif"/>
-          <w:i/>
-          <w:iCs/>
-          <w:sz w:val="28"/>
-          <w:szCs w:val="28"/>
-        </w:rPr>
-        <w:t>a</w:t>
-      </w:r>
-      <w:r>
-        <w:rPr>
-          <w:rFonts w:ascii="Liberation Serif" w:hAnsi="Liberation Serif" w:cs="Liberation Serif"/>
-          <w:i/>
-          <w:iCs/>
-          <w:sz w:val="28"/>
-          <w:szCs w:val="28"/>
-        </w:rPr>
-        <w:t>zg</w:t>
-      </w:r>
-      <w:r>
-        <w:rPr>
-          <w:rFonts w:ascii="Liberation Serif" w:hAnsi="Liberation Serif" w:cs="Liberation Serif"/>
-          <w:i/>
-          <w:iCs/>
-          <w:sz w:val="28"/>
-          <w:szCs w:val="28"/>
-        </w:rPr>
-        <w:t>û, Bawbuthôr az</w:t>
-      </w:r>
-      <w:r>
-        <w:rPr>
-          <w:rFonts w:ascii="Liberation Serif" w:hAnsi="Liberation Serif" w:cs="Liberation Serif"/>
-          <w:i/>
-          <w:iCs/>
-          <w:sz w:val="28"/>
-          <w:szCs w:val="28"/>
-        </w:rPr>
-        <w:t>ag</w:t>
-      </w:r>
-      <w:r>
-        <w:rPr>
-          <w:rFonts w:ascii="Liberation Serif" w:hAnsi="Liberation Serif" w:cs="Liberation Serif"/>
-          <w:i/>
-          <w:iCs/>
-          <w:sz w:val="28"/>
-          <w:szCs w:val="28"/>
-        </w:rPr>
-        <w:t>gara Abakkêrûda.</w:t>
-      </w:r>
-    </w:p>
-    <w:p>
-      <w:pPr>
-        <w:rPr>
-          <w:rFonts w:ascii="Liberation Serif" w:hAnsi="Liberation Serif" w:cs="Liberation Serif"/>
-          <w:i/>
-          <w:iCs/>
-          <w:sz w:val="28"/>
-          <w:szCs w:val="28"/>
-        </w:rPr>
-      </w:pPr>
-      <w:r>
-        <w:rPr>
-          <w:rFonts w:ascii="Liberation Serif" w:hAnsi="Liberation Serif" w:cs="Liberation Serif"/>
-          <w:i/>
-          <w:iCs/>
-          <w:sz w:val="28"/>
-          <w:szCs w:val="28"/>
-        </w:rPr>
         <w:t>Tarâg ‘nAbbakêrû burôda</w:t>
       </w:r>
       <w:r>

</xml_diff>

<commit_message>
Added Guardian Angel Prayer.
</commit_message>
<xml_diff>
--- a/Words/WIP Words.docx
+++ b/Words/WIP Words.docx
@@ -6328,6 +6328,151 @@
       <w:r>
         <w:rPr>
           <w:rFonts w:ascii="Liberation Serif" w:hAnsi="Liberation Serif" w:cs="Liberation Serif"/>
+          <w:b/>
+          <w:bCs/>
+          <w:sz w:val="28"/>
+          <w:szCs w:val="28"/>
+        </w:rPr>
+        <w:t>manmâ</w:t>
+      </w:r>
+      <w:r>
+        <w:rPr>
+          <w:rFonts w:ascii="Liberation Serif" w:hAnsi="Liberation Serif" w:cs="Liberation Serif"/>
+          <w:b/>
+          <w:bCs/>
+          <w:sz w:val="28"/>
+          <w:szCs w:val="28"/>
+        </w:rPr>
+        <w:t>/hamâ</w:t>
+      </w:r>
+      <w:r>
+        <w:rPr>
+          <w:rFonts w:ascii="Liberation Serif" w:hAnsi="Liberation Serif" w:cs="Liberation Serif"/>
+          <w:sz w:val="28"/>
+          <w:szCs w:val="28"/>
+        </w:rPr>
+        <w:t xml:space="preserve"> </w:t>
+      </w:r>
+      <w:r>
+        <w:rPr>
+          <w:rFonts w:ascii="Liberation Serif" w:hAnsi="Liberation Serif" w:cs="Liberation Serif"/>
+          <w:i/>
+          <w:iCs/>
+          <w:sz w:val="28"/>
+          <w:szCs w:val="28"/>
+        </w:rPr>
+        <w:t>adv</w:t>
+      </w:r>
+      <w:r>
+        <w:rPr>
+          <w:rFonts w:ascii="Liberation Serif" w:hAnsi="Liberation Serif" w:cs="Liberation Serif"/>
+          <w:sz w:val="28"/>
+          <w:szCs w:val="28"/>
+        </w:rPr>
+        <w:t>.  “how, (lit.) with-what”</w:t>
+      </w:r>
+    </w:p>
+    <w:p>
+      <w:pPr>
+        <w:rPr>
+          <w:rFonts w:ascii="Liberation Serif" w:hAnsi="Liberation Serif" w:cs="Liberation Serif"/>
+          <w:sz w:val="28"/>
+          <w:szCs w:val="28"/>
+        </w:rPr>
+      </w:pPr>
+      <w:r>
+        <w:rPr>
+          <w:rFonts w:ascii="Liberation Serif" w:hAnsi="Liberation Serif" w:cs="Liberation Serif"/>
+          <w:b/>
+          <w:bCs/>
+          <w:sz w:val="28"/>
+          <w:szCs w:val="28"/>
+        </w:rPr>
+        <w:t>hâda</w:t>
+      </w:r>
+      <w:r>
+        <w:rPr>
+          <w:rFonts w:ascii="Liberation Serif" w:hAnsi="Liberation Serif" w:cs="Liberation Serif"/>
+          <w:sz w:val="28"/>
+          <w:szCs w:val="28"/>
+        </w:rPr>
+        <w:t xml:space="preserve"> </w:t>
+      </w:r>
+      <w:r>
+        <w:rPr>
+          <w:rFonts w:ascii="Liberation Serif" w:hAnsi="Liberation Serif" w:cs="Liberation Serif"/>
+          <w:i/>
+          <w:iCs/>
+          <w:sz w:val="28"/>
+          <w:szCs w:val="28"/>
+        </w:rPr>
+        <w:t>adv</w:t>
+      </w:r>
+      <w:r>
+        <w:rPr>
+          <w:rFonts w:ascii="Liberation Serif" w:hAnsi="Liberation Serif" w:cs="Liberation Serif"/>
+          <w:sz w:val="28"/>
+          <w:szCs w:val="28"/>
+        </w:rPr>
+        <w:t>.  “to where”</w:t>
+      </w:r>
+    </w:p>
+    <w:p>
+      <w:pPr>
+        <w:rPr>
+          <w:rFonts w:ascii="Liberation Serif" w:hAnsi="Liberation Serif" w:cs="Liberation Serif"/>
+          <w:sz w:val="28"/>
+          <w:szCs w:val="28"/>
+        </w:rPr>
+      </w:pPr>
+      <w:r>
+        <w:rPr>
+          <w:rFonts w:ascii="Liberation Serif" w:hAnsi="Liberation Serif" w:cs="Liberation Serif"/>
+          <w:b/>
+          <w:bCs/>
+          <w:sz w:val="28"/>
+          <w:szCs w:val="28"/>
+        </w:rPr>
+        <w:t>hâu</w:t>
+      </w:r>
+      <w:r>
+        <w:rPr>
+          <w:rFonts w:ascii="Liberation Serif" w:hAnsi="Liberation Serif" w:cs="Liberation Serif"/>
+          <w:sz w:val="28"/>
+          <w:szCs w:val="28"/>
+        </w:rPr>
+        <w:t xml:space="preserve"> </w:t>
+      </w:r>
+      <w:r>
+        <w:rPr>
+          <w:rFonts w:ascii="Liberation Serif" w:hAnsi="Liberation Serif" w:cs="Liberation Serif"/>
+          <w:i/>
+          <w:iCs/>
+          <w:sz w:val="28"/>
+          <w:szCs w:val="28"/>
+        </w:rPr>
+        <w:t>adv</w:t>
+      </w:r>
+      <w:r>
+        <w:rPr>
+          <w:rFonts w:ascii="Liberation Serif" w:hAnsi="Liberation Serif" w:cs="Liberation Serif"/>
+          <w:sz w:val="28"/>
+          <w:szCs w:val="28"/>
+        </w:rPr>
+        <w:t>.  “from where”</w:t>
+      </w:r>
+    </w:p>
+    <w:p>
+      <w:pPr>
+        <w:rPr>
+          <w:rFonts w:ascii="Liberation Serif" w:hAnsi="Liberation Serif" w:cs="Liberation Serif"/>
+          <w:sz w:val="28"/>
+          <w:szCs w:val="28"/>
+        </w:rPr>
+      </w:pPr>
+      <w:r>
+        <w:rPr>
+          <w:rFonts w:ascii="Liberation Serif" w:hAnsi="Liberation Serif" w:cs="Liberation Serif"/>
           <w:sz w:val="28"/>
           <w:szCs w:val="28"/>
         </w:rPr>
@@ -6847,6 +6992,7 @@
           <w:sz w:val="28"/>
           <w:szCs w:val="28"/>
         </w:rPr>
+        <w:lastRenderedPageBreak/>
         <w:t>Kr</w:t>
       </w:r>
       <w:r>
@@ -7076,7 +7222,6 @@
           <w:sz w:val="28"/>
           <w:szCs w:val="28"/>
         </w:rPr>
-        <w:lastRenderedPageBreak/>
         <w:t>Tarâg ‘nAbbakêrû burôda</w:t>
       </w:r>
       <w:r>

</xml_diff>